<commit_message>
Implemented functionality to clockin\out after loading ClockTimes.txt
</commit_message>
<xml_diff>
--- a/ProgrammingJournal.docx
+++ b/ProgrammingJournal.docx
@@ -531,8 +531,93 @@
         </w:rPr>
         <w:t xml:space="preserve"> once</w:t>
       </w:r>
+    </w:p>
+    <w:p>
+      <w:pPr>
+        <w:rPr>
+          <w:sz w:val="24"/>
+          <w:szCs w:val="24"/>
+        </w:rPr>
+      </w:pPr>
+      <w:r>
+        <w:rPr>
+          <w:sz w:val="24"/>
+          <w:szCs w:val="24"/>
+        </w:rPr>
+        <w:t xml:space="preserve">Added functionality where the previous </w:t>
+      </w:r>
+      <w:proofErr w:type="spellStart"/>
+      <w:r>
+        <w:rPr>
+          <w:sz w:val="24"/>
+          <w:szCs w:val="24"/>
+        </w:rPr>
+        <w:t>clockins</w:t>
+      </w:r>
+      <w:proofErr w:type="spellEnd"/>
+      <w:r>
+        <w:rPr>
+          <w:sz w:val="24"/>
+          <w:szCs w:val="24"/>
+        </w:rPr>
+        <w:t>\outs are loaded and if the employee clocked in then they can clock out</w:t>
+      </w:r>
+    </w:p>
+    <w:p>
+      <w:pPr>
+        <w:rPr>
+          <w:sz w:val="24"/>
+          <w:szCs w:val="24"/>
+        </w:rPr>
+      </w:pPr>
+      <w:r>
+        <w:rPr>
+          <w:sz w:val="24"/>
+          <w:szCs w:val="24"/>
+        </w:rPr>
+        <w:t xml:space="preserve">Changed </w:t>
+      </w:r>
       <w:bookmarkStart w:id="0" w:name="_GoBack"/>
       <w:bookmarkEnd w:id="0"/>
+      <w:r>
+        <w:rPr>
+          <w:sz w:val="24"/>
+          <w:szCs w:val="24"/>
+        </w:rPr>
+        <w:t xml:space="preserve">GUI layout to have a </w:t>
+      </w:r>
+      <w:proofErr w:type="spellStart"/>
+      <w:r>
+        <w:rPr>
+          <w:sz w:val="24"/>
+          <w:szCs w:val="24"/>
+        </w:rPr>
+        <w:t>clockin</w:t>
+      </w:r>
+      <w:proofErr w:type="spellEnd"/>
+      <w:r>
+        <w:rPr>
+          <w:sz w:val="24"/>
+          <w:szCs w:val="24"/>
+        </w:rPr>
+        <w:t xml:space="preserve"> button and a </w:t>
+      </w:r>
+      <w:proofErr w:type="spellStart"/>
+      <w:r>
+        <w:rPr>
+          <w:sz w:val="24"/>
+          <w:szCs w:val="24"/>
+        </w:rPr>
+        <w:t>clockout</w:t>
+      </w:r>
+      <w:proofErr w:type="spellEnd"/>
+      <w:r>
+        <w:rPr>
+          <w:sz w:val="24"/>
+          <w:szCs w:val="24"/>
+        </w:rPr>
+        <w:t xml:space="preserve"> button</w:t>
+      </w:r>
     </w:p>
     <w:p>
       <w:r>
@@ -564,9 +649,12 @@
           <w:rPr>
             <w:rStyle w:val="Hyperlink"/>
           </w:rPr>
-          <w:t>https://bitbucket.org/Jacob_Madsen/employeeclock/src/master/</w:t>
+          <w:t>https://bitbucket.org/Jacob_Madsen/employeeclock/commits/968415b1b3f724e508c2b2b215b7317bfd2cc939</w:t>
         </w:r>
       </w:hyperlink>
+      <w:r>
+        <w:t xml:space="preserve"> </w:t>
+      </w:r>
     </w:p>
     <w:p>
       <w:pPr>

</xml_diff>

<commit_message>
Attempt to fix conditionals for clockins and outs
</commit_message>
<xml_diff>
--- a/ProgrammingJournal.docx
+++ b/ProgrammingJournal.docx
@@ -575,7 +575,118 @@
           <w:sz w:val="24"/>
           <w:szCs w:val="24"/>
         </w:rPr>
+        <w:t xml:space="preserve">Changed GUI layout to have a </w:t>
+      </w:r>
+      <w:proofErr w:type="spellStart"/>
+      <w:r>
+        <w:rPr>
+          <w:sz w:val="24"/>
+          <w:szCs w:val="24"/>
+        </w:rPr>
+        <w:t>clockin</w:t>
+      </w:r>
+      <w:proofErr w:type="spellEnd"/>
+      <w:r>
+        <w:rPr>
+          <w:sz w:val="24"/>
+          <w:szCs w:val="24"/>
+        </w:rPr>
+        <w:t xml:space="preserve"> button and a </w:t>
+      </w:r>
+      <w:proofErr w:type="spellStart"/>
+      <w:r>
+        <w:rPr>
+          <w:sz w:val="24"/>
+          <w:szCs w:val="24"/>
+        </w:rPr>
+        <w:t>clockout</w:t>
+      </w:r>
+      <w:proofErr w:type="spellEnd"/>
+      <w:r>
+        <w:rPr>
+          <w:sz w:val="24"/>
+          <w:szCs w:val="24"/>
+        </w:rPr>
+        <w:t xml:space="preserve"> button</w:t>
+      </w:r>
+    </w:p>
+    <w:p>
+      <w:pPr>
+        <w:rPr>
+          <w:sz w:val="24"/>
+          <w:szCs w:val="24"/>
+        </w:rPr>
+      </w:pPr>
+      <w:r>
+        <w:rPr>
+          <w:sz w:val="24"/>
+          <w:szCs w:val="24"/>
+        </w:rPr>
+        <w:lastRenderedPageBreak/>
+        <w:t>11/12/2019</w:t>
+      </w:r>
+    </w:p>
+    <w:p>
+      <w:pPr>
+        <w:rPr>
+          <w:sz w:val="24"/>
+          <w:szCs w:val="24"/>
+        </w:rPr>
+      </w:pPr>
+      <w:r>
+        <w:rPr>
+          <w:sz w:val="24"/>
+          <w:szCs w:val="24"/>
+        </w:rPr>
         <w:t xml:space="preserve">Changed </w:t>
+      </w:r>
+      <w:proofErr w:type="spellStart"/>
+      <w:proofErr w:type="gramStart"/>
+      <w:r>
+        <w:rPr>
+          <w:sz w:val="24"/>
+          <w:szCs w:val="24"/>
+        </w:rPr>
+        <w:t>gui</w:t>
+      </w:r>
+      <w:proofErr w:type="spellEnd"/>
+      <w:proofErr w:type="gramEnd"/>
+      <w:r>
+        <w:rPr>
+          <w:sz w:val="24"/>
+          <w:szCs w:val="24"/>
+        </w:rPr>
+        <w:t xml:space="preserve"> to have one button</w:t>
+      </w:r>
+    </w:p>
+    <w:p>
+      <w:pPr>
+        <w:rPr>
+          <w:sz w:val="24"/>
+          <w:szCs w:val="24"/>
+        </w:rPr>
+      </w:pPr>
+      <w:r>
+        <w:rPr>
+          <w:sz w:val="24"/>
+          <w:szCs w:val="24"/>
+        </w:rPr>
+        <w:t>Fixed bug where on startup, only the last line of the file is added to both clock in and out due to having the previous line overwritten when the next line is assigned to the clock.</w:t>
+      </w:r>
+    </w:p>
+    <w:p>
+      <w:pPr>
+        <w:rPr>
+          <w:sz w:val="24"/>
+          <w:szCs w:val="24"/>
+        </w:rPr>
+      </w:pPr>
+      <w:r>
+        <w:rPr>
+          <w:sz w:val="24"/>
+          <w:szCs w:val="24"/>
+        </w:rPr>
+        <w:t>Began to add a Boolean method to handle the conditions for if the employee clocked in.</w:t>
       </w:r>
       <w:bookmarkStart w:id="0" w:name="_GoBack"/>
       <w:bookmarkEnd w:id="0"/>
@@ -584,39 +695,7 @@
           <w:sz w:val="24"/>
           <w:szCs w:val="24"/>
         </w:rPr>
-        <w:t xml:space="preserve">GUI layout to have a </w:t>
-      </w:r>
-      <w:proofErr w:type="spellStart"/>
-      <w:r>
-        <w:rPr>
-          <w:sz w:val="24"/>
-          <w:szCs w:val="24"/>
-        </w:rPr>
-        <w:t>clockin</w:t>
-      </w:r>
-      <w:proofErr w:type="spellEnd"/>
-      <w:r>
-        <w:rPr>
-          <w:sz w:val="24"/>
-          <w:szCs w:val="24"/>
-        </w:rPr>
-        <w:t xml:space="preserve"> button and a </w:t>
-      </w:r>
-      <w:proofErr w:type="spellStart"/>
-      <w:r>
-        <w:rPr>
-          <w:sz w:val="24"/>
-          <w:szCs w:val="24"/>
-        </w:rPr>
-        <w:t>clockout</w:t>
-      </w:r>
-      <w:proofErr w:type="spellEnd"/>
-      <w:r>
-        <w:rPr>
-          <w:sz w:val="24"/>
-          <w:szCs w:val="24"/>
-        </w:rPr>
-        <w:t xml:space="preserve"> button</w:t>
+        <w:t xml:space="preserve"> </w:t>
       </w:r>
     </w:p>
     <w:p>

</xml_diff>

<commit_message>
Changed employee id to a string to avoid parse error
</commit_message>
<xml_diff>
--- a/ProgrammingJournal.docx
+++ b/ProgrammingJournal.docx
@@ -721,6 +721,37 @@
           <w:szCs w:val="24"/>
         </w:rPr>
         <w:t xml:space="preserve">Changed the GUI to have one button for </w:t>
+      </w:r>
+      <w:proofErr w:type="spellStart"/>
+      <w:r>
+        <w:rPr>
+          <w:sz w:val="24"/>
+          <w:szCs w:val="24"/>
+        </w:rPr>
+        <w:t>clockins</w:t>
+      </w:r>
+      <w:proofErr w:type="spellEnd"/>
+      <w:r>
+        <w:rPr>
+          <w:sz w:val="24"/>
+          <w:szCs w:val="24"/>
+        </w:rPr>
+        <w:t>\outs</w:t>
+      </w:r>
+    </w:p>
+    <w:p>
+      <w:pPr>
+        <w:rPr>
+          <w:sz w:val="24"/>
+          <w:szCs w:val="24"/>
+        </w:rPr>
+      </w:pPr>
+      <w:r>
+        <w:rPr>
+          <w:sz w:val="24"/>
+          <w:szCs w:val="24"/>
+        </w:rPr>
+        <w:t xml:space="preserve">Created Flowchart to help map out the conditionals for </w:t>
       </w:r>
       <w:proofErr w:type="spellStart"/>
       <w:r>
@@ -983,17 +1014,16 @@
         </w:rPr>
         <w:t>, and a second clock to determine if  the most recent clock time is a clock in or out</w:t>
       </w:r>
+    </w:p>
+    <w:p>
+      <w:pPr>
+        <w:rPr>
+          <w:sz w:val="24"/>
+          <w:szCs w:val="24"/>
+        </w:rPr>
+      </w:pPr>
       <w:bookmarkStart w:id="0" w:name="_GoBack"/>
       <w:bookmarkEnd w:id="0"/>
-    </w:p>
-    <w:p>
-      <w:pPr>
-        <w:pStyle w:val="ListParagraph"/>
-        <w:rPr>
-          <w:sz w:val="24"/>
-          <w:szCs w:val="24"/>
-        </w:rPr>
-      </w:pPr>
       <w:r>
         <w:rPr>
           <w:sz w:val="24"/>

</xml_diff>

<commit_message>
Now starting to implemente support for printing
</commit_message>
<xml_diff>
--- a/ProgrammingJournal.docx
+++ b/ProgrammingJournal.docx
@@ -751,37 +751,6 @@
           <w:sz w:val="24"/>
           <w:szCs w:val="24"/>
         </w:rPr>
-        <w:t xml:space="preserve">Created Flowchart to help map out the conditionals for </w:t>
-      </w:r>
-      <w:proofErr w:type="spellStart"/>
-      <w:r>
-        <w:rPr>
-          <w:sz w:val="24"/>
-          <w:szCs w:val="24"/>
-        </w:rPr>
-        <w:t>clockins</w:t>
-      </w:r>
-      <w:proofErr w:type="spellEnd"/>
-      <w:r>
-        <w:rPr>
-          <w:sz w:val="24"/>
-          <w:szCs w:val="24"/>
-        </w:rPr>
-        <w:t>\outs</w:t>
-      </w:r>
-    </w:p>
-    <w:p>
-      <w:pPr>
-        <w:rPr>
-          <w:sz w:val="24"/>
-          <w:szCs w:val="24"/>
-        </w:rPr>
-      </w:pPr>
-      <w:r>
-        <w:rPr>
-          <w:sz w:val="24"/>
-          <w:szCs w:val="24"/>
-        </w:rPr>
         <w:t>11/14/2019</w:t>
       </w:r>
     </w:p>
@@ -955,6 +924,23 @@
         </w:rPr>
         <w:t>Added a parameter in clock for the clock type with the appropriate getter and setter methods</w:t>
       </w:r>
+    </w:p>
+    <w:p>
+      <w:pPr>
+        <w:rPr>
+          <w:sz w:val="24"/>
+          <w:szCs w:val="24"/>
+        </w:rPr>
+      </w:pPr>
+      <w:r>
+        <w:rPr>
+          <w:sz w:val="24"/>
+          <w:szCs w:val="24"/>
+        </w:rPr>
+        <w:t>11/15/2019</w:t>
+      </w:r>
+      <w:bookmarkStart w:id="0" w:name="_GoBack"/>
+      <w:bookmarkEnd w:id="0"/>
     </w:p>
     <w:p>
       <w:pPr>
@@ -1022,8 +1008,6 @@
           <w:szCs w:val="24"/>
         </w:rPr>
       </w:pPr>
-      <w:bookmarkStart w:id="0" w:name="_GoBack"/>
-      <w:bookmarkEnd w:id="0"/>
       <w:r>
         <w:rPr>
           <w:sz w:val="24"/>

</xml_diff>